<commit_message>
hw4 submit; add final project papers
</commit_message>
<xml_diff>
--- a/hw3/report.docx
+++ b/hw3/report.docx
@@ -136,6 +136,7 @@
         <w:ind w:firstLine="720"/>
         <w:contextualSpacing w:val="0"/>
       </w:pPr>
+      <w:bookmarkStart w:id="0" w:name="_GoBack"/>
       <w:r>
         <w:t>I used Solution 2 (confining h</w:t>
       </w:r>
@@ -170,6 +171,7 @@
         <w:t xml:space="preserve"> = 1 through the use of SVD).</w:t>
       </w:r>
     </w:p>
+    <w:bookmarkEnd w:id="0"/>
     <w:p>
       <w:pPr>
         <w:ind w:firstLine="720"/>
@@ -1046,8 +1048,6 @@
       <w:r>
         <w:t>folder).</w:t>
       </w:r>
-      <w:bookmarkStart w:id="0" w:name="_GoBack"/>
-      <w:bookmarkEnd w:id="0"/>
     </w:p>
     <w:p>
       <w:pPr>
@@ -1199,7 +1199,7 @@
         <v:path o:extrusionok="f" gradientshapeok="t" o:connecttype="rect"/>
         <o:lock v:ext="edit" aspectratio="t"/>
       </v:shapetype>
-      <v:shape id="_x0000_i1060" type="#_x0000_t75" style="width:13.85pt;height:13.85pt;visibility:visible;mso-wrap-style:square" o:bullet="t">
+      <v:shape id="_x0000_i1031" type="#_x0000_t75" style="width:13.55pt;height:13.55pt;visibility:visible;mso-wrap-style:square" o:bullet="t">
         <v:imagedata r:id="rId1" o:title=""/>
       </v:shape>
     </w:pict>

</xml_diff>